<commit_message>
finished a few ...
</commit_message>
<xml_diff>
--- a/word/20151910042-刘鹏-AG实验02-编程实现求图的所有连通分支.docx
+++ b/word/20151910042-刘鹏-AG实验02-编程实现求图的所有连通分支.docx
@@ -1646,44 +1646,56 @@
             <w:tcW w:w="9785" w:type="dxa"/>
           </w:tcPr>
           <w:p>
-            <w:r>
-              <w:rPr>
-                <w:b/>
+            <w:pPr>
+              <w:rPr>
+                <w:rFonts w:hint="eastAsia"/>
+              </w:rPr>
+            </w:pPr>
+            <w:r>
+              <w:rPr>
+                <w:rFonts w:hint="eastAsia"/>
               </w:rPr>
               <w:lastRenderedPageBreak/>
-              <w:t>CONNECTED-SUBGRAPH</w:t>
-            </w:r>
-            <w:r>
-              <w:rPr>
-                <w:rFonts w:hint="eastAsia"/>
-              </w:rPr>
-              <w:t>,</w:t>
-            </w:r>
-            <w:r>
-              <w:t xml:space="preserve"> finding all the connected </w:t>
-            </w:r>
-            <w:r>
-              <w:rPr>
-                <w:rFonts w:hint="eastAsia"/>
-              </w:rPr>
-              <w:t>sub</w:t>
-            </w:r>
-            <w:r>
-              <w:t>graphs</w:t>
-            </w:r>
-          </w:p>
-          <w:p>
-            <w:r>
-              <w:rPr>
-                <w:rFonts w:hint="eastAsia"/>
-              </w:rPr>
-              <w:t>图</w:t>
+              <w:t>寻找图的所有极大连通分支，记此算法为</w:t>
             </w:r>
             <m:oMath>
               <m:r>
                 <m:rPr>
-                  <m:sty m:val="bi"/>
+                  <m:sty m:val="p"/>
                 </m:rPr>
+                <w:rPr>
+                  <w:rFonts w:ascii="Latin Modern Math" w:hAnsi="Latin Modern Math"/>
+                </w:rPr>
+                <m:t>SUB</m:t>
+              </m:r>
+            </m:oMath>
+            <w:r>
+              <w:rPr>
+                <w:rFonts w:hint="eastAsia"/>
+              </w:rPr>
+              <w:t>-</w:t>
+            </w:r>
+            <m:oMath>
+              <m:r>
+                <m:rPr>
+                  <m:sty m:val="p"/>
+                </m:rPr>
+                <w:rPr>
+                  <w:rFonts w:ascii="Latin Modern Math" w:hAnsi="Latin Modern Math"/>
+                </w:rPr>
+                <m:t>GRAPH()</m:t>
+              </m:r>
+            </m:oMath>
+          </w:p>
+          <w:p>
+            <w:r>
+              <w:rPr>
+                <w:rFonts w:hint="eastAsia"/>
+              </w:rPr>
+              <w:t>图</w:t>
+            </w:r>
+            <m:oMath>
+              <m:r>
                 <w:rPr>
                   <w:rFonts w:ascii="Latin Modern Math" w:hAnsi="Latin Modern Math" w:hint="eastAsia"/>
                 </w:rPr>
@@ -1711,17 +1723,16 @@
               </w:rPr>
               <w:t>图</w:t>
             </w:r>
+            <w:bookmarkStart w:id="0" w:name="_GoBack"/>
             <m:oMath>
               <m:r>
-                <m:rPr>
-                  <m:sty m:val="bi"/>
-                </m:rPr>
                 <w:rPr>
                   <w:rFonts w:ascii="Latin Modern Math" w:hAnsi="Latin Modern Math" w:hint="eastAsia"/>
                 </w:rPr>
                 <m:t>G</m:t>
               </m:r>
             </m:oMath>
+            <w:bookmarkEnd w:id="0"/>
             <w:r>
               <w:rPr>
                 <w:rFonts w:hint="eastAsia"/>
@@ -1736,10 +1747,7 @@
             </w:r>
           </w:p>
           <w:p/>
-          <w:p>
-            <w:bookmarkStart w:id="0" w:name="_GoBack"/>
-            <w:bookmarkEnd w:id="0"/>
-          </w:p>
+          <w:p/>
         </w:tc>
       </w:tr>
     </w:tbl>
@@ -3145,17 +3153,7 @@
                 <w:sz w:val="21"/>
                 <w:szCs w:val="21"/>
               </w:rPr>
-              <w:t xml:space="preserve"> </w:t>
-            </w:r>
-            <w:proofErr w:type="gramStart"/>
-            <w:r>
-              <w:rPr>
-                <w:rFonts w:ascii="Consolas" w:hAnsi="Consolas" w:cs="宋体"/>
-                <w:color w:val="000000"/>
-                <w:sz w:val="21"/>
-                <w:szCs w:val="21"/>
-              </w:rPr>
-              <w:t>visit</w:t>
+              <w:t xml:space="preserve"> visit</w:t>
             </w:r>
             <w:r>
               <w:rPr>
@@ -3168,7 +3166,6 @@
               </w:rPr>
               <w:t>(</w:t>
             </w:r>
-            <w:proofErr w:type="gramEnd"/>
             <w:r>
               <w:rPr>
                 <w:rFonts w:ascii="Consolas" w:hAnsi="Consolas" w:cs="宋体"/>
@@ -3400,17 +3397,7 @@
                 <w:sz w:val="21"/>
                 <w:szCs w:val="21"/>
               </w:rPr>
-              <w:t xml:space="preserve">    </w:t>
-            </w:r>
-            <w:proofErr w:type="gramStart"/>
-            <w:r>
-              <w:rPr>
-                <w:rFonts w:ascii="Consolas" w:hAnsi="Consolas" w:cs="宋体"/>
-                <w:color w:val="000000"/>
-                <w:sz w:val="21"/>
-                <w:szCs w:val="21"/>
-              </w:rPr>
-              <w:t>printf</w:t>
+              <w:t xml:space="preserve">    printf</w:t>
             </w:r>
             <w:r>
               <w:rPr>
@@ -3423,7 +3410,6 @@
               </w:rPr>
               <w:t>(</w:t>
             </w:r>
-            <w:proofErr w:type="gramEnd"/>
             <w:r>
               <w:rPr>
                 <w:rFonts w:ascii="Consolas" w:hAnsi="Consolas" w:cs="宋体"/>
@@ -3565,17 +3551,7 @@
                 <w:sz w:val="21"/>
                 <w:szCs w:val="21"/>
               </w:rPr>
-              <w:t xml:space="preserve"> </w:t>
-            </w:r>
-            <w:proofErr w:type="gramStart"/>
-            <w:r>
-              <w:rPr>
-                <w:rFonts w:ascii="Consolas" w:hAnsi="Consolas" w:cs="宋体"/>
-                <w:color w:val="000000"/>
-                <w:sz w:val="21"/>
-                <w:szCs w:val="21"/>
-              </w:rPr>
-              <w:t>DFS</w:t>
+              <w:t xml:space="preserve"> DFS</w:t>
             </w:r>
             <w:r>
               <w:rPr>
@@ -3588,7 +3564,6 @@
               </w:rPr>
               <w:t>(</w:t>
             </w:r>
-            <w:proofErr w:type="gramEnd"/>
             <w:r>
               <w:rPr>
                 <w:rFonts w:ascii="Consolas" w:hAnsi="Consolas" w:cs="宋体"/>
@@ -3840,7 +3815,6 @@
               </w:rPr>
               <w:t>if</w:t>
             </w:r>
-            <w:proofErr w:type="gramStart"/>
             <w:r>
               <w:rPr>
                 <w:rFonts w:ascii="Consolas" w:hAnsi="Consolas" w:cs="宋体"/>
@@ -3861,7 +3835,6 @@
               </w:rPr>
               <w:t>visited</w:t>
             </w:r>
-            <w:proofErr w:type="gramEnd"/>
             <w:r>
               <w:rPr>
                 <w:rFonts w:ascii="Consolas" w:hAnsi="Consolas" w:cs="宋体"/>
@@ -3934,17 +3907,7 @@
                 <w:sz w:val="21"/>
                 <w:szCs w:val="21"/>
               </w:rPr>
-              <w:t xml:space="preserve">        </w:t>
-            </w:r>
-            <w:proofErr w:type="gramStart"/>
-            <w:r>
-              <w:rPr>
-                <w:rFonts w:ascii="Consolas" w:hAnsi="Consolas" w:cs="宋体"/>
-                <w:color w:val="000000"/>
-                <w:sz w:val="21"/>
-                <w:szCs w:val="21"/>
-              </w:rPr>
-              <w:t>visit</w:t>
+              <w:t xml:space="preserve">        visit</w:t>
             </w:r>
             <w:r>
               <w:rPr>
@@ -3957,7 +3920,6 @@
               </w:rPr>
               <w:t>(</w:t>
             </w:r>
-            <w:proofErr w:type="gramEnd"/>
             <w:r>
               <w:rPr>
                 <w:rFonts w:ascii="Consolas" w:hAnsi="Consolas" w:cs="宋体"/>
@@ -4069,7 +4031,6 @@
               </w:rPr>
               <w:t xml:space="preserve">    </w:t>
             </w:r>
-            <w:proofErr w:type="gramStart"/>
             <w:r>
               <w:rPr>
                 <w:rFonts w:ascii="Consolas" w:hAnsi="Consolas" w:cs="宋体"/>
@@ -4092,7 +4053,6 @@
               </w:rPr>
               <w:t>(</w:t>
             </w:r>
-            <w:proofErr w:type="gramEnd"/>
             <w:r>
               <w:rPr>
                 <w:rFonts w:ascii="Consolas" w:hAnsi="Consolas" w:cs="宋体"/>
@@ -4470,7 +4430,6 @@
               </w:rPr>
               <w:t>if</w:t>
             </w:r>
-            <w:proofErr w:type="gramStart"/>
             <w:r>
               <w:rPr>
                 <w:rFonts w:ascii="Consolas" w:hAnsi="Consolas" w:cs="宋体"/>
@@ -4491,7 +4450,6 @@
               </w:rPr>
               <w:t>visited</w:t>
             </w:r>
-            <w:proofErr w:type="gramEnd"/>
             <w:r>
               <w:rPr>
                 <w:rFonts w:ascii="Consolas" w:hAnsi="Consolas" w:cs="宋体"/>
@@ -4564,17 +4522,7 @@
                 <w:sz w:val="21"/>
                 <w:szCs w:val="21"/>
               </w:rPr>
-              <w:t xml:space="preserve">                </w:t>
-            </w:r>
-            <w:proofErr w:type="gramStart"/>
-            <w:r>
-              <w:rPr>
-                <w:rFonts w:ascii="Consolas" w:hAnsi="Consolas" w:cs="宋体"/>
-                <w:color w:val="000000"/>
-                <w:sz w:val="21"/>
-                <w:szCs w:val="21"/>
-              </w:rPr>
-              <w:t>visit</w:t>
+              <w:t xml:space="preserve">                visit</w:t>
             </w:r>
             <w:r>
               <w:rPr>
@@ -4587,7 +4535,6 @@
               </w:rPr>
               <w:t>(</w:t>
             </w:r>
-            <w:proofErr w:type="gramEnd"/>
             <w:r>
               <w:rPr>
                 <w:rFonts w:ascii="Consolas" w:hAnsi="Consolas" w:cs="宋体"/>
@@ -4649,17 +4596,7 @@
                 <w:sz w:val="21"/>
                 <w:szCs w:val="21"/>
               </w:rPr>
-              <w:t xml:space="preserve">                </w:t>
-            </w:r>
-            <w:proofErr w:type="gramStart"/>
-            <w:r>
-              <w:rPr>
-                <w:rFonts w:ascii="Consolas" w:hAnsi="Consolas" w:cs="宋体"/>
-                <w:color w:val="000000"/>
-                <w:sz w:val="21"/>
-                <w:szCs w:val="21"/>
-              </w:rPr>
-              <w:t>DFS</w:t>
+              <w:t xml:space="preserve">                DFS</w:t>
             </w:r>
             <w:r>
               <w:rPr>
@@ -4673,7 +4610,6 @@
               <w:t>(</w:t>
             </w:r>
             <w:proofErr w:type="spellStart"/>
-            <w:proofErr w:type="gramEnd"/>
             <w:r>
               <w:rPr>
                 <w:rFonts w:ascii="Consolas" w:hAnsi="Consolas" w:cs="宋体"/>
@@ -4906,40 +4842,18 @@
                 <w:sz w:val="21"/>
                 <w:szCs w:val="21"/>
               </w:rPr>
-              <w:t xml:space="preserve"> </w:t>
-            </w:r>
-            <w:proofErr w:type="gramStart"/>
-            <w:r>
-              <w:rPr>
-                <w:rFonts w:ascii="Consolas" w:hAnsi="Consolas" w:cs="宋体"/>
-                <w:color w:val="000000"/>
-                <w:sz w:val="21"/>
-                <w:szCs w:val="21"/>
-              </w:rPr>
-              <w:t>main</w:t>
-            </w:r>
-            <w:r>
-              <w:rPr>
-                <w:rFonts w:ascii="Consolas" w:hAnsi="Consolas" w:cs="宋体"/>
-                <w:b/>
-                <w:bCs/>
-                <w:color w:val="000080"/>
-                <w:sz w:val="21"/>
-                <w:szCs w:val="21"/>
-              </w:rPr>
-              <w:t>(</w:t>
-            </w:r>
-            <w:proofErr w:type="gramEnd"/>
-            <w:r>
-              <w:rPr>
-                <w:rFonts w:ascii="Consolas" w:hAnsi="Consolas" w:cs="宋体"/>
-                <w:b/>
-                <w:bCs/>
-                <w:color w:val="000080"/>
-                <w:sz w:val="21"/>
-                <w:szCs w:val="21"/>
-              </w:rPr>
-              <w:t>)</w:t>
+              <w:t xml:space="preserve"> main</w:t>
+            </w:r>
+            <w:r>
+              <w:rPr>
+                <w:rFonts w:ascii="Consolas" w:hAnsi="Consolas" w:cs="宋体"/>
+                <w:b/>
+                <w:bCs/>
+                <w:color w:val="000080"/>
+                <w:sz w:val="21"/>
+                <w:szCs w:val="21"/>
+              </w:rPr>
+              <w:t>()</w:t>
             </w:r>
             <w:r>
               <w:rPr>
@@ -5003,7 +4917,6 @@
               <w:t xml:space="preserve"> </w:t>
             </w:r>
             <w:proofErr w:type="spellStart"/>
-            <w:proofErr w:type="gramStart"/>
             <w:r>
               <w:rPr>
                 <w:rFonts w:ascii="Consolas" w:hAnsi="Consolas" w:cs="宋体"/>
@@ -5025,7 +4938,6 @@
               </w:rPr>
               <w:t>[</w:t>
             </w:r>
-            <w:proofErr w:type="gramEnd"/>
             <w:r>
               <w:rPr>
                 <w:rFonts w:ascii="Consolas" w:hAnsi="Consolas" w:cs="宋体"/>
@@ -5105,17 +5017,7 @@
                 <w:sz w:val="21"/>
                 <w:szCs w:val="21"/>
               </w:rPr>
-              <w:t xml:space="preserve"> </w:t>
-            </w:r>
-            <w:proofErr w:type="gramStart"/>
-            <w:r>
-              <w:rPr>
-                <w:rFonts w:ascii="Consolas" w:hAnsi="Consolas" w:cs="宋体"/>
-                <w:color w:val="000000"/>
-                <w:sz w:val="21"/>
-                <w:szCs w:val="21"/>
-              </w:rPr>
-              <w:t>visited</w:t>
+              <w:t xml:space="preserve"> visited</w:t>
             </w:r>
             <w:r>
               <w:rPr>
@@ -5128,7 +5030,6 @@
               </w:rPr>
               <w:t>[</w:t>
             </w:r>
-            <w:proofErr w:type="gramEnd"/>
             <w:r>
               <w:rPr>
                 <w:rFonts w:ascii="Consolas" w:hAnsi="Consolas" w:cs="宋体"/>
@@ -5462,7 +5363,6 @@
               <w:lastRenderedPageBreak/>
               <w:t xml:space="preserve">    </w:t>
             </w:r>
-            <w:proofErr w:type="gramStart"/>
             <w:r>
               <w:rPr>
                 <w:rFonts w:ascii="Consolas" w:hAnsi="Consolas" w:cs="宋体"/>
@@ -5485,7 +5385,6 @@
               </w:rPr>
               <w:t>(</w:t>
             </w:r>
-            <w:proofErr w:type="gramEnd"/>
             <w:r>
               <w:rPr>
                 <w:rFonts w:ascii="Consolas" w:hAnsi="Consolas" w:cs="宋体"/>
@@ -5656,7 +5555,6 @@
               </w:rPr>
               <w:t xml:space="preserve">        </w:t>
             </w:r>
-            <w:proofErr w:type="gramStart"/>
             <w:r>
               <w:rPr>
                 <w:rFonts w:ascii="Consolas" w:hAnsi="Consolas" w:cs="宋体"/>
@@ -5679,7 +5577,6 @@
               </w:rPr>
               <w:t>(</w:t>
             </w:r>
-            <w:proofErr w:type="gramEnd"/>
             <w:r>
               <w:rPr>
                 <w:rFonts w:ascii="Consolas" w:hAnsi="Consolas" w:cs="宋体"/>
@@ -6360,7 +6257,6 @@
               </w:rPr>
               <w:t xml:space="preserve">    </w:t>
             </w:r>
-            <w:proofErr w:type="gramStart"/>
             <w:r>
               <w:rPr>
                 <w:rFonts w:ascii="Consolas" w:hAnsi="Consolas" w:cs="宋体"/>
@@ -6383,7 +6279,6 @@
               </w:rPr>
               <w:t>(</w:t>
             </w:r>
-            <w:proofErr w:type="gramEnd"/>
             <w:r>
               <w:rPr>
                 <w:rFonts w:ascii="Consolas" w:hAnsi="Consolas" w:cs="宋体"/>
@@ -6554,7 +6449,6 @@
               </w:rPr>
               <w:t xml:space="preserve">        </w:t>
             </w:r>
-            <w:proofErr w:type="gramStart"/>
             <w:r>
               <w:rPr>
                 <w:rFonts w:ascii="Consolas" w:hAnsi="Consolas" w:cs="宋体"/>
@@ -6577,7 +6471,6 @@
               </w:rPr>
               <w:t>(</w:t>
             </w:r>
-            <w:proofErr w:type="gramEnd"/>
             <w:r>
               <w:rPr>
                 <w:rFonts w:ascii="Consolas" w:hAnsi="Consolas" w:cs="宋体"/>
@@ -7216,7 +7109,6 @@
               </w:rPr>
               <w:t xml:space="preserve">    </w:t>
             </w:r>
-            <w:proofErr w:type="gramStart"/>
             <w:r>
               <w:rPr>
                 <w:rFonts w:ascii="Consolas" w:hAnsi="Consolas" w:cs="宋体"/>
@@ -7239,7 +7131,6 @@
               </w:rPr>
               <w:t>(</w:t>
             </w:r>
-            <w:proofErr w:type="gramEnd"/>
             <w:r>
               <w:rPr>
                 <w:rFonts w:ascii="Consolas" w:hAnsi="Consolas" w:cs="宋体"/>
@@ -7421,7 +7312,6 @@
               </w:rPr>
               <w:t>if</w:t>
             </w:r>
-            <w:proofErr w:type="gramStart"/>
             <w:r>
               <w:rPr>
                 <w:rFonts w:ascii="Consolas" w:hAnsi="Consolas" w:cs="宋体"/>
@@ -7442,7 +7332,6 @@
               </w:rPr>
               <w:t>visited</w:t>
             </w:r>
-            <w:proofErr w:type="gramEnd"/>
             <w:r>
               <w:rPr>
                 <w:rFonts w:ascii="Consolas" w:hAnsi="Consolas" w:cs="宋体"/>
@@ -7515,17 +7404,7 @@
                 <w:sz w:val="21"/>
                 <w:szCs w:val="21"/>
               </w:rPr>
-              <w:t xml:space="preserve">            </w:t>
-            </w:r>
-            <w:proofErr w:type="gramStart"/>
-            <w:r>
-              <w:rPr>
-                <w:rFonts w:ascii="Consolas" w:hAnsi="Consolas" w:cs="宋体"/>
-                <w:color w:val="000000"/>
-                <w:sz w:val="21"/>
-                <w:szCs w:val="21"/>
-              </w:rPr>
-              <w:t>DFS</w:t>
+              <w:t xml:space="preserve">            DFS</w:t>
             </w:r>
             <w:r>
               <w:rPr>
@@ -7539,7 +7418,6 @@
               <w:t>(</w:t>
             </w:r>
             <w:proofErr w:type="spellStart"/>
-            <w:proofErr w:type="gramEnd"/>
             <w:r>
               <w:rPr>
                 <w:rFonts w:ascii="Consolas" w:hAnsi="Consolas" w:cs="宋体"/>
@@ -13780,7 +13658,7 @@
 </file>
 
 <file path=customXml/itemProps1.xml><?xml version="1.0" encoding="utf-8"?>
-<ds:datastoreItem xmlns:ds="http://schemas.openxmlformats.org/officeDocument/2006/customXml" ds:itemID="{05092B2D-30DB-407B-A53B-56F363B58F85}">
+<ds:datastoreItem xmlns:ds="http://schemas.openxmlformats.org/officeDocument/2006/customXml" ds:itemID="{E25B8AAB-A3D6-4960-9761-3B170FBFD860}">
   <ds:schemaRefs>
     <ds:schemaRef ds:uri="http://schemas.openxmlformats.org/officeDocument/2006/bibliography"/>
   </ds:schemaRefs>

</xml_diff>

<commit_message>
Finish report 01 and its source codes
</commit_message>
<xml_diff>
--- a/word/20151910042-刘鹏-AG实验02-编程实现求图的所有连通分支.docx
+++ b/word/20151910042-刘鹏-AG实验02-编程实现求图的所有连通分支.docx
@@ -226,6 +226,13 @@
               </w:rPr>
               <w:t>：</w:t>
             </w:r>
+            <w:r>
+              <w:rPr>
+                <w:rStyle w:val="ad"/>
+                <w:bCs/>
+              </w:rPr>
+              <w:t>刘鹏</w:t>
+            </w:r>
           </w:p>
         </w:tc>
         <w:tc>
@@ -246,6 +253,16 @@
               </w:rPr>
               <w:t>专业：</w:t>
             </w:r>
+            <w:bookmarkStart w:id="0" w:name="_GoBack"/>
+            <w:r>
+              <w:rPr>
+                <w:rStyle w:val="ad"/>
+                <w:rFonts w:hint="eastAsia"/>
+                <w:bCs/>
+              </w:rPr>
+              <w:t>信息与计算科学</w:t>
+            </w:r>
+            <w:bookmarkEnd w:id="0"/>
           </w:p>
         </w:tc>
       </w:tr>
@@ -1646,11 +1663,6 @@
             <w:tcW w:w="9785" w:type="dxa"/>
           </w:tcPr>
           <w:p>
-            <w:pPr>
-              <w:rPr>
-                <w:rFonts w:hint="eastAsia"/>
-              </w:rPr>
-            </w:pPr>
             <w:r>
               <w:rPr>
                 <w:rFonts w:hint="eastAsia"/>
@@ -1723,7 +1735,6 @@
               </w:rPr>
               <w:t>图</w:t>
             </w:r>
-            <w:bookmarkStart w:id="0" w:name="_GoBack"/>
             <m:oMath>
               <m:r>
                 <w:rPr>
@@ -1732,7 +1743,6 @@
                 <m:t>G</m:t>
               </m:r>
             </m:oMath>
-            <w:bookmarkEnd w:id="0"/>
             <w:r>
               <w:rPr>
                 <w:rFonts w:hint="eastAsia"/>
@@ -13658,7 +13668,7 @@
 </file>
 
 <file path=customXml/itemProps1.xml><?xml version="1.0" encoding="utf-8"?>
-<ds:datastoreItem xmlns:ds="http://schemas.openxmlformats.org/officeDocument/2006/customXml" ds:itemID="{E25B8AAB-A3D6-4960-9761-3B170FBFD860}">
+<ds:datastoreItem xmlns:ds="http://schemas.openxmlformats.org/officeDocument/2006/customXml" ds:itemID="{8A2B0934-9A75-43B1-819D-48C4BF93ED6A}">
   <ds:schemaRefs>
     <ds:schemaRef ds:uri="http://schemas.openxmlformats.org/officeDocument/2006/bibliography"/>
   </ds:schemaRefs>

</xml_diff>